<commit_message>
Envio de email y correcion de templates
</commit_message>
<xml_diff>
--- a/attachments/UNL_FEIRNNR_CISC_095_2022_M_pertinencia.docx
+++ b/attachments/UNL_FEIRNNR_CISC_095_2022_M_pertinencia.docx
@@ -133,8 +133,18 @@
           <w:szCs w:val="24"/>
           <w:lang w:val="es-EC"/>
         </w:rPr>
-        <w:t>Pablo Fernando Ordoñez Ordoñez</w:t>
-      </w:r>
+        <w:t xml:space="preserve">Pablo Fernando Ordoñez </w:t>
+      </w:r>
+      <w:proofErr w:type="spellStart"/>
+      <w:r>
+        <w:rPr>
+          <w:sz w:val="24"/>
+          <w:szCs w:val="24"/>
+          <w:lang w:val="es-EC"/>
+        </w:rPr>
+        <w:t>Ordoñez</w:t>
+      </w:r>
+      <w:proofErr w:type="spellEnd"/>
     </w:p>
     <w:p>
       <w:pPr>
@@ -381,7 +391,25 @@
           <w:szCs w:val="24"/>
           <w:lang w:val="es-EC"/>
         </w:rPr>
-        <w:t xml:space="preserve">En atención a la solicitud correspondiente, y en vista que el anterior revisor a incumplido el  trámite de pertinencia del TT, por estimarse legal y procedente, en uso de las atribuciones concedidas en el REGLAMENTO DE RÉGIMEN ACADÉMICO DE LA UNIVERSIDAD NACIONAL DE LOJA, complemente designar a usted, a fin de que en el plazo improrrogable de ocho días laborables, emita un informe a esta Dirección, sobre la coherencia, estructura y pertinencia académica del proyecto de trabajo de titulación que se adjunta; y, si este, de acuerdo a su trascendencia y costo, amerita ser investigado, el mismo que versa sobre </w:t>
+        <w:t xml:space="preserve">En atención a la solicitud correspondiente, y en vista que el anterior revisor </w:t>
+      </w:r>
+      <w:proofErr w:type="spellStart"/>
+      <w:r>
+        <w:rPr>
+          <w:sz w:val="24"/>
+          <w:szCs w:val="24"/>
+          <w:lang w:val="es-EC"/>
+        </w:rPr>
+        <w:t>a</w:t>
+      </w:r>
+      <w:proofErr w:type="spellEnd"/>
+      <w:r>
+        <w:rPr>
+          <w:sz w:val="24"/>
+          <w:szCs w:val="24"/>
+          <w:lang w:val="es-EC"/>
+        </w:rPr>
+        <w:t xml:space="preserve"> incumplido el  trámite de pertinencia del TT, por estimarse legal y procedente, en uso de las atribuciones concedidas en el REGLAMENTO DE RÉGIMEN ACADÉMICO DE LA UNIVERSIDAD NACIONAL DE LOJA, complemente designar a usted, a fin de que en el plazo improrrogable de ocho días laborables, emita un informe a esta Dirección, sobre la coherencia, estructura y pertinencia académica del proyecto de trabajo de titulación que se adjunta; y, si este, de acuerdo a su trascendencia y costo, amerita ser investigado, el mismo que versa sobre </w:t>
       </w:r>
       <w:r>
         <w:rPr>
@@ -516,7 +544,7 @@
           <w:szCs w:val="24"/>
           <w:lang w:val="es-EC"/>
         </w:rPr>
-        <w:instrText xml:space="preserve"> FILLIN  ${estudiante_uno}  \* MERGEFORMAT </w:instrText>
+        <w:instrText xml:space="preserve"> FILLIN  ${estudiante}  \* MERGEFORMAT </w:instrText>
       </w:r>
       <w:r>
         <w:rPr>
@@ -536,7 +564,7 @@
           <w:szCs w:val="24"/>
           <w:lang w:val="es-EC"/>
         </w:rPr>
-        <w:t>${estudiante_uno}</w:t>
+        <w:t>${estudiante}</w:t>
       </w:r>
       <w:r>
         <w:rPr>
@@ -556,7 +584,7 @@
           <w:szCs w:val="24"/>
           <w:lang w:val="es-EC"/>
         </w:rPr>
-        <w:t xml:space="preserve">, </w:t>
+        <w:t xml:space="preserve"> </w:t>
       </w:r>
       <w:r>
         <w:rPr>
@@ -576,7 +604,7 @@
           <w:szCs w:val="24"/>
           <w:lang w:val="es-EC"/>
         </w:rPr>
-        <w:instrText xml:space="preserve"> FILLIN  ${estudiante_dos}  \* MERGEFORMAT </w:instrText>
+        <w:instrText xml:space="preserve"> FILLIN  ${estudiantes}  \* MERGEFORMAT </w:instrText>
       </w:r>
       <w:r>
         <w:rPr>
@@ -596,7 +624,7 @@
           <w:szCs w:val="24"/>
           <w:lang w:val="es-EC"/>
         </w:rPr>
-        <w:t>${estudiante_dos}</w:t>
+        <w:t>${estudiantes}</w:t>
       </w:r>
       <w:r>
         <w:rPr>
@@ -915,20 +943,6 @@
         <w:pStyle w:val="Standard"/>
         <w:widowControl w:val="0"/>
         <w:spacing w:line="240" w:lineRule="auto"/>
-        <w:ind w:left="730"/>
-        <w:rPr>
-          <w:sz w:val="24"/>
-          <w:szCs w:val="24"/>
-          <w:lang w:val="es-EC"/>
-        </w:rPr>
-      </w:pPr>
-    </w:p>
-    <w:p>
-      <w:pPr>
-        <w:pStyle w:val="Standard"/>
-        <w:widowControl w:val="0"/>
-        <w:spacing w:line="240" w:lineRule="auto"/>
-        <w:ind w:left="730"/>
         <w:rPr>
           <w:sz w:val="24"/>
           <w:szCs w:val="24"/>
@@ -955,7 +969,43 @@
           <w:szCs w:val="24"/>
           <w:lang w:val="es-EC"/>
         </w:rPr>
-        <w:t>Ing. Pablo Fernando Ordoñez Ordoñez Mg.Sc.</w:t>
+        <w:t xml:space="preserve">Ing. Pablo Fernando Ordoñez </w:t>
+      </w:r>
+      <w:proofErr w:type="spellStart"/>
+      <w:r>
+        <w:rPr>
+          <w:sz w:val="24"/>
+          <w:szCs w:val="24"/>
+          <w:lang w:val="es-EC"/>
+        </w:rPr>
+        <w:t>Ordoñez</w:t>
+      </w:r>
+      <w:proofErr w:type="spellEnd"/>
+      <w:r>
+        <w:rPr>
+          <w:sz w:val="24"/>
+          <w:szCs w:val="24"/>
+          <w:lang w:val="es-EC"/>
+        </w:rPr>
+        <w:t xml:space="preserve"> </w:t>
+      </w:r>
+      <w:proofErr w:type="spellStart"/>
+      <w:r>
+        <w:rPr>
+          <w:sz w:val="24"/>
+          <w:szCs w:val="24"/>
+          <w:lang w:val="es-EC"/>
+        </w:rPr>
+        <w:t>Mg.Sc</w:t>
+      </w:r>
+      <w:proofErr w:type="spellEnd"/>
+      <w:r>
+        <w:rPr>
+          <w:sz w:val="24"/>
+          <w:szCs w:val="24"/>
+          <w:lang w:val="es-EC"/>
+        </w:rPr>
+        <w:t>.</w:t>
       </w:r>
     </w:p>
     <w:p>
@@ -1033,13 +1083,23 @@
           <w:lang w:val="es-EC"/>
         </w:rPr>
       </w:pPr>
-      <w:r>
-        <w:rPr>
-          <w:sz w:val="24"/>
-          <w:szCs w:val="24"/>
-          <w:lang w:val="es-EC"/>
-        </w:rPr>
-        <w:t>cc. Archivo, Elisa Orellana</w:t>
+      <w:proofErr w:type="spellStart"/>
+      <w:r>
+        <w:rPr>
+          <w:sz w:val="24"/>
+          <w:szCs w:val="24"/>
+          <w:lang w:val="es-EC"/>
+        </w:rPr>
+        <w:t>cc.</w:t>
+      </w:r>
+      <w:proofErr w:type="spellEnd"/>
+      <w:r>
+        <w:rPr>
+          <w:sz w:val="24"/>
+          <w:szCs w:val="24"/>
+          <w:lang w:val="es-EC"/>
+        </w:rPr>
+        <w:t xml:space="preserve"> Archivo, Elisa Orellana</w:t>
       </w:r>
     </w:p>
     <w:p>

</xml_diff>

<commit_message>
Correccion de errores y modificacion de Fase
</commit_message>
<xml_diff>
--- a/attachments/UNL_FEIRNNR_CISC_095_2022_M_pertinencia.docx
+++ b/attachments/UNL_FEIRNNR_CISC_095_2022_M_pertinencia.docx
@@ -129,11 +129,281 @@
       </w:r>
       <w:r>
         <w:rPr>
-          <w:sz w:val="24"/>
-          <w:szCs w:val="24"/>
-          <w:lang w:val="es-EC"/>
-        </w:rPr>
-        <w:t xml:space="preserve">Pablo Fernando Ordoñez </w:t>
+          <w:b/>
+          <w:bCs/>
+          <w:sz w:val="24"/>
+          <w:szCs w:val="24"/>
+          <w:lang w:val="es-EC"/>
+        </w:rPr>
+        <w:fldChar w:fldCharType="begin"/>
+      </w:r>
+      <w:r>
+        <w:rPr>
+          <w:b/>
+          <w:bCs/>
+          <w:sz w:val="24"/>
+          <w:szCs w:val="24"/>
+          <w:lang w:val="es-EC"/>
+        </w:rPr>
+        <w:instrText xml:space="preserve"> FILLIN  ${gestor}  \* MERGEFORMAT </w:instrText>
+      </w:r>
+      <w:r>
+        <w:rPr>
+          <w:b/>
+          <w:bCs/>
+          <w:sz w:val="24"/>
+          <w:szCs w:val="24"/>
+          <w:lang w:val="es-EC"/>
+        </w:rPr>
+        <w:fldChar w:fldCharType="separate"/>
+      </w:r>
+      <w:r>
+        <w:rPr>
+          <w:b/>
+          <w:bCs/>
+          <w:sz w:val="24"/>
+          <w:szCs w:val="24"/>
+          <w:lang w:val="es-EC"/>
+        </w:rPr>
+        <w:t>${gestor}</w:t>
+      </w:r>
+      <w:r>
+        <w:rPr>
+          <w:b/>
+          <w:bCs/>
+          <w:sz w:val="24"/>
+          <w:szCs w:val="24"/>
+          <w:lang w:val="es-EC"/>
+        </w:rPr>
+        <w:fldChar w:fldCharType="end"/>
+      </w:r>
+    </w:p>
+    <w:p>
+      <w:pPr>
+        <w:pStyle w:val="Standard"/>
+        <w:widowControl w:val="0"/>
+        <w:spacing w:line="240" w:lineRule="auto"/>
+        <w:ind w:left="730"/>
+        <w:jc w:val="both"/>
+      </w:pPr>
+      <w:r>
+        <w:rPr>
+          <w:b/>
+          <w:bCs/>
+          <w:sz w:val="24"/>
+          <w:szCs w:val="24"/>
+          <w:lang w:val="es-EC"/>
+        </w:rPr>
+        <w:t>PARA:</w:t>
+      </w:r>
+      <w:r>
+        <w:rPr>
+          <w:b/>
+          <w:bCs/>
+          <w:sz w:val="24"/>
+          <w:szCs w:val="24"/>
+          <w:lang w:val="es-EC"/>
+        </w:rPr>
+        <w:tab/>
+      </w:r>
+      <w:r>
+        <w:rPr>
+          <w:b/>
+          <w:bCs/>
+          <w:sz w:val="24"/>
+          <w:szCs w:val="24"/>
+          <w:lang w:val="es-EC"/>
+        </w:rPr>
+        <w:fldChar w:fldCharType="begin"/>
+      </w:r>
+      <w:r>
+        <w:rPr>
+          <w:b/>
+          <w:bCs/>
+          <w:sz w:val="24"/>
+          <w:szCs w:val="24"/>
+          <w:lang w:val="es-EC"/>
+        </w:rPr>
+        <w:instrText xml:space="preserve"> FILLIN  ${docente}  \* MERGEFORMAT </w:instrText>
+      </w:r>
+      <w:r>
+        <w:rPr>
+          <w:b/>
+          <w:bCs/>
+          <w:sz w:val="24"/>
+          <w:szCs w:val="24"/>
+          <w:lang w:val="es-EC"/>
+        </w:rPr>
+        <w:fldChar w:fldCharType="separate"/>
+      </w:r>
+      <w:r>
+        <w:rPr>
+          <w:b/>
+          <w:bCs/>
+          <w:sz w:val="24"/>
+          <w:szCs w:val="24"/>
+          <w:lang w:val="es-EC"/>
+        </w:rPr>
+        <w:t>${docente}</w:t>
+      </w:r>
+      <w:r>
+        <w:rPr>
+          <w:b/>
+          <w:bCs/>
+          <w:sz w:val="24"/>
+          <w:szCs w:val="24"/>
+          <w:lang w:val="es-EC"/>
+        </w:rPr>
+        <w:fldChar w:fldCharType="end"/>
+      </w:r>
+      <w:r>
+        <w:rPr>
+          <w:b/>
+          <w:bCs/>
+          <w:sz w:val="24"/>
+          <w:szCs w:val="24"/>
+          <w:lang w:val="es-EC"/>
+        </w:rPr>
+        <w:t>, Mg. Sc.</w:t>
+      </w:r>
+    </w:p>
+    <w:p>
+      <w:pPr>
+        <w:pStyle w:val="Standard"/>
+        <w:widowControl w:val="0"/>
+        <w:spacing w:line="240" w:lineRule="auto"/>
+        <w:ind w:left="730"/>
+        <w:jc w:val="both"/>
+        <w:rPr>
+          <w:sz w:val="24"/>
+          <w:szCs w:val="24"/>
+          <w:lang w:val="es-EC"/>
+        </w:rPr>
+      </w:pPr>
+      <w:r>
+        <w:rPr>
+          <w:b/>
+          <w:bCs/>
+          <w:sz w:val="24"/>
+          <w:szCs w:val="24"/>
+          <w:lang w:val="es-EC"/>
+        </w:rPr>
+        <w:t>CC:</w:t>
+      </w:r>
+      <w:r>
+        <w:rPr>
+          <w:b/>
+          <w:bCs/>
+          <w:sz w:val="24"/>
+          <w:szCs w:val="24"/>
+          <w:lang w:val="es-EC"/>
+        </w:rPr>
+        <w:tab/>
+      </w:r>
+      <w:r>
+        <w:rPr>
+          <w:b/>
+          <w:bCs/>
+          <w:sz w:val="24"/>
+          <w:szCs w:val="24"/>
+          <w:lang w:val="es-EC"/>
+        </w:rPr>
+        <w:tab/>
+      </w:r>
+      <w:r>
+        <w:rPr>
+          <w:sz w:val="24"/>
+          <w:szCs w:val="24"/>
+          <w:lang w:val="es-EC"/>
+        </w:rPr>
+        <w:t>Secretaria, Archivo</w:t>
+      </w:r>
+    </w:p>
+    <w:p>
+      <w:pPr>
+        <w:pStyle w:val="Standard"/>
+        <w:widowControl w:val="0"/>
+        <w:spacing w:line="240" w:lineRule="auto"/>
+        <w:ind w:left="730"/>
+        <w:jc w:val="both"/>
+        <w:rPr>
+          <w:sz w:val="24"/>
+          <w:szCs w:val="24"/>
+          <w:lang w:val="es-EC"/>
+        </w:rPr>
+      </w:pPr>
+      <w:r>
+        <w:rPr>
+          <w:b/>
+          <w:bCs/>
+          <w:sz w:val="24"/>
+          <w:szCs w:val="24"/>
+          <w:lang w:val="es-EC"/>
+        </w:rPr>
+        <w:t>ASUNTO:</w:t>
+      </w:r>
+      <w:r>
+        <w:rPr>
+          <w:b/>
+          <w:bCs/>
+          <w:sz w:val="24"/>
+          <w:szCs w:val="24"/>
+          <w:lang w:val="es-EC"/>
+        </w:rPr>
+        <w:tab/>
+      </w:r>
+      <w:r>
+        <w:rPr>
+          <w:sz w:val="24"/>
+          <w:szCs w:val="24"/>
+          <w:lang w:val="es-EC"/>
+        </w:rPr>
+        <w:t>Pertinencia de PTT</w:t>
+      </w:r>
+    </w:p>
+    <w:p>
+      <w:pPr>
+        <w:pStyle w:val="Standard"/>
+        <w:widowControl w:val="0"/>
+        <w:spacing w:line="240" w:lineRule="auto"/>
+        <w:ind w:left="730"/>
+        <w:jc w:val="both"/>
+        <w:rPr>
+          <w:sz w:val="24"/>
+          <w:szCs w:val="24"/>
+          <w:lang w:val="es-EC"/>
+        </w:rPr>
+      </w:pPr>
+    </w:p>
+    <w:p>
+      <w:pPr>
+        <w:pStyle w:val="Standard"/>
+        <w:widowControl w:val="0"/>
+        <w:spacing w:line="240" w:lineRule="auto"/>
+        <w:ind w:left="730"/>
+        <w:jc w:val="both"/>
+        <w:rPr>
+          <w:sz w:val="24"/>
+          <w:szCs w:val="24"/>
+          <w:lang w:val="es-EC"/>
+        </w:rPr>
+      </w:pPr>
+    </w:p>
+    <w:p>
+      <w:pPr>
+        <w:pStyle w:val="Standard"/>
+        <w:widowControl w:val="0"/>
+        <w:spacing w:line="240" w:lineRule="auto"/>
+        <w:ind w:left="730"/>
+        <w:jc w:val="both"/>
+      </w:pPr>
+      <w:r>
+        <w:rPr>
+          <w:sz w:val="24"/>
+          <w:szCs w:val="24"/>
+          <w:lang w:val="es-EC"/>
+        </w:rPr>
+        <w:t xml:space="preserve">En atención a la solicitud correspondiente, y en vista que el anterior revisor </w:t>
       </w:r>
       <w:proofErr w:type="spellStart"/>
       <w:r>
@@ -142,9 +412,260 @@
           <w:szCs w:val="24"/>
           <w:lang w:val="es-EC"/>
         </w:rPr>
-        <w:t>Ordoñez</w:t>
+        <w:t>a</w:t>
       </w:r>
       <w:proofErr w:type="spellEnd"/>
+      <w:r>
+        <w:rPr>
+          <w:sz w:val="24"/>
+          <w:szCs w:val="24"/>
+          <w:lang w:val="es-EC"/>
+        </w:rPr>
+        <w:t xml:space="preserve"> incumplido el  trámite de pertinencia del TT, por estimarse legal y procedente, en uso de las atribuciones concedidas en el REGLAMENTO DE RÉGIMEN ACADÉMICO DE LA UNIVERSIDAD NACIONAL DE LOJA, complemente designar a usted, a fin de que en el plazo improrrogable de ocho días laborables, emita un informe a esta Dirección, sobre la coherencia, estructura y pertinencia académica del proyecto de trabajo de titulación que se adjunta; y, si este, de acuerdo a su trascendencia y costo, amerita ser investigado, el mismo que versa sobre </w:t>
+      </w:r>
+      <w:r>
+        <w:rPr>
+          <w:b/>
+          <w:bCs/>
+          <w:sz w:val="24"/>
+          <w:szCs w:val="24"/>
+          <w:lang w:val="es-EC"/>
+        </w:rPr>
+        <w:t>“</w:t>
+      </w:r>
+      <w:r>
+        <w:rPr>
+          <w:b/>
+          <w:bCs/>
+          <w:sz w:val="24"/>
+          <w:szCs w:val="24"/>
+          <w:lang w:val="es-EC"/>
+        </w:rPr>
+        <w:fldChar w:fldCharType="begin"/>
+      </w:r>
+      <w:r>
+        <w:rPr>
+          <w:b/>
+          <w:bCs/>
+          <w:sz w:val="24"/>
+          <w:szCs w:val="24"/>
+          <w:lang w:val="es-EC"/>
+        </w:rPr>
+        <w:instrText xml:space="preserve"> FILLIN  ${titulo}  \* MERGEFORMAT </w:instrText>
+      </w:r>
+      <w:r>
+        <w:rPr>
+          <w:b/>
+          <w:bCs/>
+          <w:sz w:val="24"/>
+          <w:szCs w:val="24"/>
+          <w:lang w:val="es-EC"/>
+        </w:rPr>
+        <w:fldChar w:fldCharType="separate"/>
+      </w:r>
+      <w:r>
+        <w:rPr>
+          <w:b/>
+          <w:bCs/>
+          <w:sz w:val="24"/>
+          <w:szCs w:val="24"/>
+          <w:lang w:val="es-EC"/>
+        </w:rPr>
+        <w:t>${titulo}</w:t>
+      </w:r>
+      <w:r>
+        <w:rPr>
+          <w:b/>
+          <w:bCs/>
+          <w:sz w:val="24"/>
+          <w:szCs w:val="24"/>
+          <w:lang w:val="es-EC"/>
+        </w:rPr>
+        <w:fldChar w:fldCharType="end"/>
+      </w:r>
+      <w:r>
+        <w:rPr>
+          <w:b/>
+          <w:bCs/>
+          <w:color w:val="000000"/>
+        </w:rPr>
+        <w:t>”</w:t>
+      </w:r>
+      <w:r>
+        <w:rPr>
+          <w:b/>
+          <w:bCs/>
+          <w:color w:val="000000"/>
+          <w:sz w:val="24"/>
+          <w:szCs w:val="24"/>
+          <w:lang w:val="es-EC"/>
+        </w:rPr>
+        <w:t xml:space="preserve"> </w:t>
+      </w:r>
+      <w:r>
+        <w:rPr>
+          <w:sz w:val="24"/>
+          <w:szCs w:val="24"/>
+          <w:lang w:val="es-EC"/>
+        </w:rPr>
+        <w:t>y que ha sido presentado por el/los estudiante/s:</w:t>
+      </w:r>
+      <w:r>
+        <w:rPr>
+          <w:b/>
+          <w:bCs/>
+          <w:sz w:val="24"/>
+          <w:szCs w:val="24"/>
+          <w:lang w:val="es-EC"/>
+        </w:rPr>
+        <w:t xml:space="preserve">  </w:t>
+      </w:r>
+      <w:r>
+        <w:rPr>
+          <w:sz w:val="24"/>
+          <w:szCs w:val="24"/>
+          <w:lang w:val="es-EC"/>
+        </w:rPr>
+        <w:t>matriculado/s y aspirante/s</w:t>
+      </w:r>
+      <w:r>
+        <w:rPr>
+          <w:b/>
+          <w:bCs/>
+          <w:sz w:val="24"/>
+          <w:szCs w:val="24"/>
+          <w:lang w:val="es-EC"/>
+        </w:rPr>
+        <w:t xml:space="preserve"> </w:t>
+      </w:r>
+      <w:r>
+        <w:rPr>
+          <w:b/>
+          <w:bCs/>
+          <w:sz w:val="24"/>
+          <w:szCs w:val="24"/>
+          <w:lang w:val="es-EC"/>
+        </w:rPr>
+        <w:fldChar w:fldCharType="begin"/>
+      </w:r>
+      <w:r>
+        <w:rPr>
+          <w:b/>
+          <w:bCs/>
+          <w:sz w:val="24"/>
+          <w:szCs w:val="24"/>
+          <w:lang w:val="es-EC"/>
+        </w:rPr>
+        <w:instrText xml:space="preserve"> FILLIN  ${estudiante}  \* MERGEFORMAT </w:instrText>
+      </w:r>
+      <w:r>
+        <w:rPr>
+          <w:b/>
+          <w:bCs/>
+          <w:sz w:val="24"/>
+          <w:szCs w:val="24"/>
+          <w:lang w:val="es-EC"/>
+        </w:rPr>
+        <w:fldChar w:fldCharType="separate"/>
+      </w:r>
+      <w:r>
+        <w:rPr>
+          <w:b/>
+          <w:bCs/>
+          <w:sz w:val="24"/>
+          <w:szCs w:val="24"/>
+          <w:lang w:val="es-EC"/>
+        </w:rPr>
+        <w:t>${estudiante}</w:t>
+      </w:r>
+      <w:r>
+        <w:rPr>
+          <w:b/>
+          <w:bCs/>
+          <w:sz w:val="24"/>
+          <w:szCs w:val="24"/>
+          <w:lang w:val="es-EC"/>
+        </w:rPr>
+        <w:fldChar w:fldCharType="end"/>
+      </w:r>
+      <w:r>
+        <w:rPr>
+          <w:b/>
+          <w:bCs/>
+          <w:sz w:val="24"/>
+          <w:szCs w:val="24"/>
+          <w:lang w:val="es-EC"/>
+        </w:rPr>
+        <w:t xml:space="preserve"> </w:t>
+      </w:r>
+      <w:r>
+        <w:rPr>
+          <w:b/>
+          <w:bCs/>
+          <w:sz w:val="24"/>
+          <w:szCs w:val="24"/>
+          <w:lang w:val="es-EC"/>
+        </w:rPr>
+        <w:fldChar w:fldCharType="begin"/>
+      </w:r>
+      <w:r>
+        <w:rPr>
+          <w:b/>
+          <w:bCs/>
+          <w:sz w:val="24"/>
+          <w:szCs w:val="24"/>
+          <w:lang w:val="es-EC"/>
+        </w:rPr>
+        <w:instrText xml:space="preserve"> FILLIN  ${estudiantes}  \* MERGEFORMAT </w:instrText>
+      </w:r>
+      <w:r>
+        <w:rPr>
+          <w:b/>
+          <w:bCs/>
+          <w:sz w:val="24"/>
+          <w:szCs w:val="24"/>
+          <w:lang w:val="es-EC"/>
+        </w:rPr>
+        <w:fldChar w:fldCharType="separate"/>
+      </w:r>
+      <w:r>
+        <w:rPr>
+          <w:b/>
+          <w:bCs/>
+          <w:sz w:val="24"/>
+          <w:szCs w:val="24"/>
+          <w:lang w:val="es-EC"/>
+        </w:rPr>
+        <w:t>${estudiantes}</w:t>
+      </w:r>
+      <w:r>
+        <w:rPr>
+          <w:b/>
+          <w:bCs/>
+          <w:sz w:val="24"/>
+          <w:szCs w:val="24"/>
+          <w:lang w:val="es-EC"/>
+        </w:rPr>
+        <w:fldChar w:fldCharType="end"/>
+      </w:r>
+      <w:r>
+        <w:rPr>
+          <w:b/>
+          <w:bCs/>
+          <w:sz w:val="24"/>
+          <w:szCs w:val="24"/>
+          <w:lang w:val="es-EC"/>
+        </w:rPr>
+        <w:t xml:space="preserve">  </w:t>
+      </w:r>
+      <w:r>
+        <w:rPr>
+          <w:sz w:val="24"/>
+          <w:szCs w:val="24"/>
+          <w:lang w:val="es-EC"/>
+        </w:rPr>
+        <w:t>a optar el título de Ingeniero.</w:t>
+      </w:r>
     </w:p>
     <w:p>
       <w:pPr>
@@ -153,41 +674,317 @@
         <w:spacing w:line="240" w:lineRule="auto"/>
         <w:ind w:left="730"/>
         <w:jc w:val="both"/>
-      </w:pPr>
-      <w:r>
-        <w:rPr>
-          <w:b/>
-          <w:bCs/>
-          <w:sz w:val="24"/>
-          <w:szCs w:val="24"/>
-          <w:lang w:val="es-EC"/>
-        </w:rPr>
-        <w:t>PARA:</w:t>
-      </w:r>
-      <w:r>
-        <w:rPr>
-          <w:b/>
-          <w:bCs/>
-          <w:sz w:val="24"/>
-          <w:szCs w:val="24"/>
-          <w:lang w:val="es-EC"/>
-        </w:rPr>
-        <w:tab/>
-      </w:r>
-      <w:r>
-        <w:rPr>
-          <w:b/>
-          <w:bCs/>
-          <w:sz w:val="24"/>
-          <w:szCs w:val="24"/>
-          <w:lang w:val="es-EC"/>
-        </w:rPr>
-        <w:t xml:space="preserve"> </w:t>
-      </w:r>
-      <w:r>
-        <w:rPr>
-          <w:b/>
-          <w:bCs/>
+        <w:rPr>
+          <w:sz w:val="24"/>
+          <w:szCs w:val="24"/>
+          <w:lang w:val="es-EC"/>
+        </w:rPr>
+      </w:pPr>
+    </w:p>
+    <w:p>
+      <w:pPr>
+        <w:pStyle w:val="Standard"/>
+        <w:widowControl w:val="0"/>
+        <w:spacing w:line="240" w:lineRule="auto"/>
+        <w:ind w:left="730"/>
+        <w:jc w:val="both"/>
+        <w:rPr>
+          <w:sz w:val="24"/>
+          <w:szCs w:val="24"/>
+          <w:lang w:val="es-EC"/>
+        </w:rPr>
+      </w:pPr>
+      <w:r>
+        <w:rPr>
+          <w:sz w:val="24"/>
+          <w:szCs w:val="24"/>
+          <w:lang w:val="es-EC"/>
+        </w:rPr>
+        <w:t>Me permito participarle que, en caso de incumplimiento del plazo señalado, esta Dirección retirará el proyecto y lo remitirá a otro docente, y se procederá a notificar de esta inobservancia a la autoridad inmediata superior. Considerar la carta compromiso, en</w:t>
+      </w:r>
+    </w:p>
+    <w:p>
+      <w:pPr>
+        <w:pStyle w:val="Standard"/>
+        <w:widowControl w:val="0"/>
+        <w:spacing w:line="240" w:lineRule="auto"/>
+        <w:ind w:left="730"/>
+        <w:jc w:val="both"/>
+        <w:rPr>
+          <w:sz w:val="24"/>
+          <w:szCs w:val="24"/>
+          <w:lang w:val="es-EC"/>
+        </w:rPr>
+      </w:pPr>
+      <w:r>
+        <w:rPr>
+          <w:sz w:val="24"/>
+          <w:szCs w:val="24"/>
+          <w:lang w:val="es-EC"/>
+        </w:rPr>
+        <w:t>caso de presentar instituciones privadas.</w:t>
+      </w:r>
+    </w:p>
+    <w:p>
+      <w:pPr>
+        <w:pStyle w:val="Standard"/>
+        <w:widowControl w:val="0"/>
+        <w:spacing w:line="240" w:lineRule="auto"/>
+        <w:ind w:left="730"/>
+        <w:jc w:val="both"/>
+        <w:rPr>
+          <w:sz w:val="24"/>
+          <w:szCs w:val="24"/>
+          <w:lang w:val="es-EC"/>
+        </w:rPr>
+      </w:pPr>
+    </w:p>
+    <w:p>
+      <w:pPr>
+        <w:pStyle w:val="Standard"/>
+        <w:widowControl w:val="0"/>
+        <w:spacing w:line="240" w:lineRule="auto"/>
+        <w:ind w:left="730"/>
+        <w:jc w:val="both"/>
+        <w:rPr>
+          <w:b/>
+          <w:bCs/>
+          <w:sz w:val="24"/>
+          <w:szCs w:val="24"/>
+          <w:lang w:val="es-EC"/>
+        </w:rPr>
+      </w:pPr>
+      <w:r>
+        <w:rPr>
+          <w:b/>
+          <w:bCs/>
+          <w:sz w:val="24"/>
+          <w:szCs w:val="24"/>
+          <w:lang w:val="es-EC"/>
+        </w:rPr>
+        <w:t xml:space="preserve">Nota: Verificar/indicar los formatos de la Carrera y </w:t>
+      </w:r>
+      <w:r>
+        <w:rPr>
+          <w:b/>
+          <w:bCs/>
+          <w:sz w:val="24"/>
+          <w:szCs w:val="24"/>
+          <w:u w:val="single"/>
+          <w:lang w:val="es-EC"/>
+        </w:rPr>
+        <w:t>Carta de Compromiso</w:t>
+      </w:r>
+      <w:r>
+        <w:rPr>
+          <w:b/>
+          <w:bCs/>
+          <w:sz w:val="24"/>
+          <w:szCs w:val="24"/>
+          <w:lang w:val="es-EC"/>
+        </w:rPr>
+        <w:t xml:space="preserve"> en caso de ser necesario.</w:t>
+      </w:r>
+    </w:p>
+    <w:p>
+      <w:pPr>
+        <w:pStyle w:val="Standard"/>
+        <w:widowControl w:val="0"/>
+        <w:spacing w:line="240" w:lineRule="auto"/>
+        <w:ind w:left="730"/>
+        <w:jc w:val="both"/>
+        <w:rPr>
+          <w:b/>
+          <w:bCs/>
+          <w:sz w:val="24"/>
+          <w:szCs w:val="24"/>
+          <w:lang w:val="es-EC"/>
+        </w:rPr>
+      </w:pPr>
+    </w:p>
+    <w:p>
+      <w:pPr>
+        <w:pStyle w:val="Standard"/>
+        <w:widowControl w:val="0"/>
+        <w:spacing w:line="240" w:lineRule="auto"/>
+        <w:ind w:left="730"/>
+        <w:jc w:val="both"/>
+        <w:rPr>
+          <w:b/>
+          <w:bCs/>
+          <w:sz w:val="24"/>
+          <w:szCs w:val="24"/>
+          <w:lang w:val="es-EC"/>
+        </w:rPr>
+      </w:pPr>
+    </w:p>
+    <w:p>
+      <w:pPr>
+        <w:pStyle w:val="Standard"/>
+        <w:widowControl w:val="0"/>
+        <w:spacing w:line="240" w:lineRule="auto"/>
+        <w:ind w:left="730"/>
+        <w:jc w:val="both"/>
+        <w:rPr>
+          <w:sz w:val="24"/>
+          <w:szCs w:val="24"/>
+          <w:lang w:val="es-EC"/>
+        </w:rPr>
+      </w:pPr>
+    </w:p>
+    <w:p>
+      <w:pPr>
+        <w:pStyle w:val="Standard"/>
+        <w:widowControl w:val="0"/>
+        <w:spacing w:line="240" w:lineRule="auto"/>
+        <w:ind w:left="730"/>
+        <w:jc w:val="both"/>
+        <w:rPr>
+          <w:sz w:val="24"/>
+          <w:szCs w:val="24"/>
+          <w:lang w:val="es-EC"/>
+        </w:rPr>
+      </w:pPr>
+    </w:p>
+    <w:p>
+      <w:pPr>
+        <w:pStyle w:val="Standard"/>
+        <w:widowControl w:val="0"/>
+        <w:spacing w:line="240" w:lineRule="auto"/>
+        <w:ind w:left="730"/>
+        <w:jc w:val="both"/>
+        <w:rPr>
+          <w:sz w:val="24"/>
+          <w:szCs w:val="24"/>
+          <w:lang w:val="es-EC"/>
+        </w:rPr>
+      </w:pPr>
+      <w:r>
+        <w:rPr>
+          <w:sz w:val="24"/>
+          <w:szCs w:val="24"/>
+          <w:lang w:val="es-EC"/>
+        </w:rPr>
+        <w:t>Atentamente,</w:t>
+      </w:r>
+    </w:p>
+    <w:p>
+      <w:pPr>
+        <w:pStyle w:val="Standard"/>
+        <w:widowControl w:val="0"/>
+        <w:spacing w:line="240" w:lineRule="auto"/>
+        <w:ind w:left="730"/>
+        <w:jc w:val="both"/>
+        <w:rPr>
+          <w:sz w:val="24"/>
+          <w:szCs w:val="24"/>
+          <w:lang w:val="es-EC"/>
+        </w:rPr>
+      </w:pPr>
+    </w:p>
+    <w:p>
+      <w:pPr>
+        <w:pStyle w:val="Standard"/>
+        <w:keepLines/>
+        <w:widowControl w:val="0"/>
+        <w:spacing w:line="240" w:lineRule="auto"/>
+        <w:ind w:left="730"/>
+        <w:rPr>
+          <w:sz w:val="24"/>
+          <w:szCs w:val="24"/>
+          <w:lang w:val="es-EC"/>
+        </w:rPr>
+      </w:pPr>
+    </w:p>
+    <w:p>
+      <w:pPr>
+        <w:pStyle w:val="Standard"/>
+        <w:keepLines/>
+        <w:widowControl w:val="0"/>
+        <w:spacing w:line="240" w:lineRule="auto"/>
+        <w:ind w:left="730"/>
+        <w:rPr>
+          <w:sz w:val="24"/>
+          <w:szCs w:val="24"/>
+          <w:lang w:val="es-EC"/>
+        </w:rPr>
+      </w:pPr>
+    </w:p>
+    <w:p>
+      <w:pPr>
+        <w:pStyle w:val="Standard"/>
+        <w:keepLines/>
+        <w:widowControl w:val="0"/>
+        <w:spacing w:line="240" w:lineRule="auto"/>
+        <w:ind w:left="730"/>
+        <w:rPr>
+          <w:sz w:val="24"/>
+          <w:szCs w:val="24"/>
+          <w:lang w:val="es-EC"/>
+        </w:rPr>
+      </w:pPr>
+    </w:p>
+    <w:p>
+      <w:pPr>
+        <w:pStyle w:val="Standard"/>
+        <w:widowControl w:val="0"/>
+        <w:spacing w:line="240" w:lineRule="auto"/>
+        <w:ind w:left="730"/>
+        <w:rPr>
+          <w:sz w:val="24"/>
+          <w:szCs w:val="24"/>
+          <w:lang w:val="es-EC"/>
+        </w:rPr>
+      </w:pPr>
+    </w:p>
+    <w:p>
+      <w:pPr>
+        <w:pStyle w:val="Standard"/>
+        <w:widowControl w:val="0"/>
+        <w:spacing w:line="240" w:lineRule="auto"/>
+        <w:ind w:left="730"/>
+        <w:rPr>
+          <w:sz w:val="24"/>
+          <w:szCs w:val="24"/>
+          <w:lang w:val="es-EC"/>
+        </w:rPr>
+      </w:pPr>
+    </w:p>
+    <w:p>
+      <w:pPr>
+        <w:pStyle w:val="Standard"/>
+        <w:widowControl w:val="0"/>
+        <w:spacing w:line="240" w:lineRule="auto"/>
+        <w:rPr>
+          <w:sz w:val="24"/>
+          <w:szCs w:val="24"/>
+          <w:lang w:val="es-EC"/>
+        </w:rPr>
+      </w:pPr>
+    </w:p>
+    <w:p>
+      <w:pPr>
+        <w:pStyle w:val="Standard"/>
+        <w:keepLines/>
+        <w:widowControl w:val="0"/>
+        <w:spacing w:line="240" w:lineRule="auto"/>
+        <w:ind w:left="730"/>
+        <w:rPr>
+          <w:sz w:val="24"/>
+          <w:szCs w:val="24"/>
+          <w:lang w:val="es-EC"/>
+        </w:rPr>
+      </w:pPr>
+      <w:r>
+        <w:rPr>
+          <w:sz w:val="24"/>
+          <w:szCs w:val="24"/>
+          <w:lang w:val="es-EC"/>
+        </w:rPr>
+        <w:t xml:space="preserve">Ing. </w:t>
+      </w:r>
+      <w:r>
+        <w:rPr>
           <w:sz w:val="24"/>
           <w:szCs w:val="24"/>
           <w:lang w:val="es-EC"/>
@@ -196,18 +993,14 @@
       </w:r>
       <w:r>
         <w:rPr>
-          <w:b/>
-          <w:bCs/>
-          <w:sz w:val="24"/>
-          <w:szCs w:val="24"/>
-          <w:lang w:val="es-EC"/>
-        </w:rPr>
-        <w:instrText xml:space="preserve"> FILLIN  ${nombre}  \* MERGEFORMAT </w:instrText>
-      </w:r>
-      <w:r>
-        <w:rPr>
-          <w:b/>
-          <w:bCs/>
+          <w:sz w:val="24"/>
+          <w:szCs w:val="24"/>
+          <w:lang w:val="es-EC"/>
+        </w:rPr>
+        <w:instrText xml:space="preserve"> FILLIN  ${gestor}  \* MERGEFORMAT </w:instrText>
+      </w:r>
+      <w:r>
+        <w:rPr>
           <w:sz w:val="24"/>
           <w:szCs w:val="24"/>
           <w:lang w:val="es-EC"/>
@@ -216,771 +1009,20 @@
       </w:r>
       <w:r>
         <w:rPr>
-          <w:b/>
-          <w:bCs/>
-          <w:sz w:val="24"/>
-          <w:szCs w:val="24"/>
-          <w:lang w:val="es-EC"/>
-        </w:rPr>
-        <w:t>${nombre}</w:t>
-      </w:r>
-      <w:r>
-        <w:rPr>
-          <w:b/>
-          <w:bCs/>
+          <w:sz w:val="24"/>
+          <w:szCs w:val="24"/>
+          <w:lang w:val="es-EC"/>
+        </w:rPr>
+        <w:t>${gestor}</w:t>
+      </w:r>
+      <w:r>
+        <w:rPr>
           <w:sz w:val="24"/>
           <w:szCs w:val="24"/>
           <w:lang w:val="es-EC"/>
         </w:rPr>
         <w:fldChar w:fldCharType="end"/>
       </w:r>
-      <w:r>
-        <w:rPr>
-          <w:b/>
-          <w:bCs/>
-          <w:sz w:val="24"/>
-          <w:szCs w:val="24"/>
-          <w:lang w:val="es-EC"/>
-        </w:rPr>
-        <w:t>, Mg. Sc.</w:t>
-      </w:r>
-    </w:p>
-    <w:p>
-      <w:pPr>
-        <w:pStyle w:val="Standard"/>
-        <w:widowControl w:val="0"/>
-        <w:spacing w:line="240" w:lineRule="auto"/>
-        <w:ind w:left="730"/>
-        <w:jc w:val="both"/>
-        <w:rPr>
-          <w:sz w:val="24"/>
-          <w:szCs w:val="24"/>
-          <w:lang w:val="es-EC"/>
-        </w:rPr>
-      </w:pPr>
-      <w:r>
-        <w:rPr>
-          <w:b/>
-          <w:bCs/>
-          <w:sz w:val="24"/>
-          <w:szCs w:val="24"/>
-          <w:lang w:val="es-EC"/>
-        </w:rPr>
-        <w:t>CC:</w:t>
-      </w:r>
-      <w:r>
-        <w:rPr>
-          <w:b/>
-          <w:bCs/>
-          <w:sz w:val="24"/>
-          <w:szCs w:val="24"/>
-          <w:lang w:val="es-EC"/>
-        </w:rPr>
-        <w:tab/>
-      </w:r>
-      <w:r>
-        <w:rPr>
-          <w:b/>
-          <w:bCs/>
-          <w:sz w:val="24"/>
-          <w:szCs w:val="24"/>
-          <w:lang w:val="es-EC"/>
-        </w:rPr>
-        <w:tab/>
-      </w:r>
-      <w:r>
-        <w:rPr>
-          <w:sz w:val="24"/>
-          <w:szCs w:val="24"/>
-          <w:lang w:val="es-EC"/>
-        </w:rPr>
-        <w:t>Secretaria, Archivo</w:t>
-      </w:r>
-    </w:p>
-    <w:p>
-      <w:pPr>
-        <w:pStyle w:val="Standard"/>
-        <w:widowControl w:val="0"/>
-        <w:spacing w:line="240" w:lineRule="auto"/>
-        <w:ind w:left="730"/>
-        <w:jc w:val="both"/>
-        <w:rPr>
-          <w:sz w:val="24"/>
-          <w:szCs w:val="24"/>
-          <w:lang w:val="es-EC"/>
-        </w:rPr>
-      </w:pPr>
-      <w:r>
-        <w:rPr>
-          <w:b/>
-          <w:bCs/>
-          <w:sz w:val="24"/>
-          <w:szCs w:val="24"/>
-          <w:lang w:val="es-EC"/>
-        </w:rPr>
-        <w:t>ASUNTO:</w:t>
-      </w:r>
-      <w:r>
-        <w:rPr>
-          <w:b/>
-          <w:bCs/>
-          <w:sz w:val="24"/>
-          <w:szCs w:val="24"/>
-          <w:lang w:val="es-EC"/>
-        </w:rPr>
-        <w:tab/>
-      </w:r>
-      <w:r>
-        <w:rPr>
-          <w:b/>
-          <w:bCs/>
-          <w:sz w:val="24"/>
-          <w:szCs w:val="24"/>
-          <w:lang w:val="es-EC"/>
-        </w:rPr>
-        <w:tab/>
-      </w:r>
-      <w:r>
-        <w:rPr>
-          <w:sz w:val="24"/>
-          <w:szCs w:val="24"/>
-          <w:lang w:val="es-EC"/>
-        </w:rPr>
-        <w:t>Pertinencia de PTT</w:t>
-      </w:r>
-    </w:p>
-    <w:p>
-      <w:pPr>
-        <w:pStyle w:val="Standard"/>
-        <w:widowControl w:val="0"/>
-        <w:spacing w:line="240" w:lineRule="auto"/>
-        <w:ind w:left="730"/>
-        <w:jc w:val="both"/>
-        <w:rPr>
-          <w:sz w:val="24"/>
-          <w:szCs w:val="24"/>
-          <w:lang w:val="es-EC"/>
-        </w:rPr>
-      </w:pPr>
-    </w:p>
-    <w:p>
-      <w:pPr>
-        <w:pStyle w:val="Standard"/>
-        <w:widowControl w:val="0"/>
-        <w:spacing w:line="240" w:lineRule="auto"/>
-        <w:ind w:left="730"/>
-        <w:jc w:val="both"/>
-        <w:rPr>
-          <w:sz w:val="24"/>
-          <w:szCs w:val="24"/>
-          <w:lang w:val="es-EC"/>
-        </w:rPr>
-      </w:pPr>
-    </w:p>
-    <w:p>
-      <w:pPr>
-        <w:pStyle w:val="Standard"/>
-        <w:widowControl w:val="0"/>
-        <w:spacing w:line="240" w:lineRule="auto"/>
-        <w:ind w:left="730"/>
-        <w:jc w:val="both"/>
-      </w:pPr>
-      <w:r>
-        <w:rPr>
-          <w:sz w:val="24"/>
-          <w:szCs w:val="24"/>
-          <w:lang w:val="es-EC"/>
-        </w:rPr>
-        <w:t xml:space="preserve">En atención a la solicitud correspondiente, y en vista que el anterior revisor </w:t>
-      </w:r>
-      <w:proofErr w:type="spellStart"/>
-      <w:r>
-        <w:rPr>
-          <w:sz w:val="24"/>
-          <w:szCs w:val="24"/>
-          <w:lang w:val="es-EC"/>
-        </w:rPr>
-        <w:t>a</w:t>
-      </w:r>
-      <w:proofErr w:type="spellEnd"/>
-      <w:r>
-        <w:rPr>
-          <w:sz w:val="24"/>
-          <w:szCs w:val="24"/>
-          <w:lang w:val="es-EC"/>
-        </w:rPr>
-        <w:t xml:space="preserve"> incumplido el  trámite de pertinencia del TT, por estimarse legal y procedente, en uso de las atribuciones concedidas en el REGLAMENTO DE RÉGIMEN ACADÉMICO DE LA UNIVERSIDAD NACIONAL DE LOJA, complemente designar a usted, a fin de que en el plazo improrrogable de ocho días laborables, emita un informe a esta Dirección, sobre la coherencia, estructura y pertinencia académica del proyecto de trabajo de titulación que se adjunta; y, si este, de acuerdo a su trascendencia y costo, amerita ser investigado, el mismo que versa sobre </w:t>
-      </w:r>
-      <w:r>
-        <w:rPr>
-          <w:b/>
-          <w:bCs/>
-          <w:sz w:val="24"/>
-          <w:szCs w:val="24"/>
-          <w:lang w:val="es-EC"/>
-        </w:rPr>
-        <w:t>“</w:t>
-      </w:r>
-      <w:r>
-        <w:rPr>
-          <w:b/>
-          <w:bCs/>
-          <w:sz w:val="24"/>
-          <w:szCs w:val="24"/>
-          <w:lang w:val="es-EC"/>
-        </w:rPr>
-        <w:fldChar w:fldCharType="begin"/>
-      </w:r>
-      <w:r>
-        <w:rPr>
-          <w:b/>
-          <w:bCs/>
-          <w:sz w:val="24"/>
-          <w:szCs w:val="24"/>
-          <w:lang w:val="es-EC"/>
-        </w:rPr>
-        <w:instrText xml:space="preserve"> FILLIN  ${titulo}  \* MERGEFORMAT </w:instrText>
-      </w:r>
-      <w:r>
-        <w:rPr>
-          <w:b/>
-          <w:bCs/>
-          <w:sz w:val="24"/>
-          <w:szCs w:val="24"/>
-          <w:lang w:val="es-EC"/>
-        </w:rPr>
-        <w:fldChar w:fldCharType="separate"/>
-      </w:r>
-      <w:r>
-        <w:rPr>
-          <w:b/>
-          <w:bCs/>
-          <w:sz w:val="24"/>
-          <w:szCs w:val="24"/>
-          <w:lang w:val="es-EC"/>
-        </w:rPr>
-        <w:t>${titulo}</w:t>
-      </w:r>
-      <w:r>
-        <w:rPr>
-          <w:b/>
-          <w:bCs/>
-          <w:sz w:val="24"/>
-          <w:szCs w:val="24"/>
-          <w:lang w:val="es-EC"/>
-        </w:rPr>
-        <w:fldChar w:fldCharType="end"/>
-      </w:r>
-      <w:r>
-        <w:rPr>
-          <w:b/>
-          <w:bCs/>
-          <w:color w:val="000000"/>
-        </w:rPr>
-        <w:t>”</w:t>
-      </w:r>
-      <w:r>
-        <w:rPr>
-          <w:b/>
-          <w:bCs/>
-          <w:color w:val="000000"/>
-          <w:sz w:val="24"/>
-          <w:szCs w:val="24"/>
-          <w:lang w:val="es-EC"/>
-        </w:rPr>
-        <w:t xml:space="preserve"> </w:t>
-      </w:r>
-      <w:r>
-        <w:rPr>
-          <w:sz w:val="24"/>
-          <w:szCs w:val="24"/>
-          <w:lang w:val="es-EC"/>
-        </w:rPr>
-        <w:t>y que ha sido presentado por el/los estudiante/s:</w:t>
-      </w:r>
-      <w:r>
-        <w:rPr>
-          <w:b/>
-          <w:bCs/>
-          <w:sz w:val="24"/>
-          <w:szCs w:val="24"/>
-          <w:lang w:val="es-EC"/>
-        </w:rPr>
-        <w:t xml:space="preserve">  </w:t>
-      </w:r>
-      <w:r>
-        <w:rPr>
-          <w:sz w:val="24"/>
-          <w:szCs w:val="24"/>
-          <w:lang w:val="es-EC"/>
-        </w:rPr>
-        <w:t>matriculado/s y aspirante/s</w:t>
-      </w:r>
-      <w:r>
-        <w:rPr>
-          <w:b/>
-          <w:bCs/>
-          <w:sz w:val="24"/>
-          <w:szCs w:val="24"/>
-          <w:lang w:val="es-EC"/>
-        </w:rPr>
-        <w:t xml:space="preserve"> </w:t>
-      </w:r>
-      <w:r>
-        <w:rPr>
-          <w:b/>
-          <w:bCs/>
-          <w:sz w:val="24"/>
-          <w:szCs w:val="24"/>
-          <w:lang w:val="es-EC"/>
-        </w:rPr>
-        <w:fldChar w:fldCharType="begin"/>
-      </w:r>
-      <w:r>
-        <w:rPr>
-          <w:b/>
-          <w:bCs/>
-          <w:sz w:val="24"/>
-          <w:szCs w:val="24"/>
-          <w:lang w:val="es-EC"/>
-        </w:rPr>
-        <w:instrText xml:space="preserve"> FILLIN  ${estudiante}  \* MERGEFORMAT </w:instrText>
-      </w:r>
-      <w:r>
-        <w:rPr>
-          <w:b/>
-          <w:bCs/>
-          <w:sz w:val="24"/>
-          <w:szCs w:val="24"/>
-          <w:lang w:val="es-EC"/>
-        </w:rPr>
-        <w:fldChar w:fldCharType="separate"/>
-      </w:r>
-      <w:r>
-        <w:rPr>
-          <w:b/>
-          <w:bCs/>
-          <w:sz w:val="24"/>
-          <w:szCs w:val="24"/>
-          <w:lang w:val="es-EC"/>
-        </w:rPr>
-        <w:t>${estudiante}</w:t>
-      </w:r>
-      <w:r>
-        <w:rPr>
-          <w:b/>
-          <w:bCs/>
-          <w:sz w:val="24"/>
-          <w:szCs w:val="24"/>
-          <w:lang w:val="es-EC"/>
-        </w:rPr>
-        <w:fldChar w:fldCharType="end"/>
-      </w:r>
-      <w:r>
-        <w:rPr>
-          <w:b/>
-          <w:bCs/>
-          <w:sz w:val="24"/>
-          <w:szCs w:val="24"/>
-          <w:lang w:val="es-EC"/>
-        </w:rPr>
-        <w:t xml:space="preserve"> </w:t>
-      </w:r>
-      <w:r>
-        <w:rPr>
-          <w:b/>
-          <w:bCs/>
-          <w:sz w:val="24"/>
-          <w:szCs w:val="24"/>
-          <w:lang w:val="es-EC"/>
-        </w:rPr>
-        <w:fldChar w:fldCharType="begin"/>
-      </w:r>
-      <w:r>
-        <w:rPr>
-          <w:b/>
-          <w:bCs/>
-          <w:sz w:val="24"/>
-          <w:szCs w:val="24"/>
-          <w:lang w:val="es-EC"/>
-        </w:rPr>
-        <w:instrText xml:space="preserve"> FILLIN  ${estudiantes}  \* MERGEFORMAT </w:instrText>
-      </w:r>
-      <w:r>
-        <w:rPr>
-          <w:b/>
-          <w:bCs/>
-          <w:sz w:val="24"/>
-          <w:szCs w:val="24"/>
-          <w:lang w:val="es-EC"/>
-        </w:rPr>
-        <w:fldChar w:fldCharType="separate"/>
-      </w:r>
-      <w:r>
-        <w:rPr>
-          <w:b/>
-          <w:bCs/>
-          <w:sz w:val="24"/>
-          <w:szCs w:val="24"/>
-          <w:lang w:val="es-EC"/>
-        </w:rPr>
-        <w:t>${estudiantes}</w:t>
-      </w:r>
-      <w:r>
-        <w:rPr>
-          <w:b/>
-          <w:bCs/>
-          <w:sz w:val="24"/>
-          <w:szCs w:val="24"/>
-          <w:lang w:val="es-EC"/>
-        </w:rPr>
-        <w:fldChar w:fldCharType="end"/>
-      </w:r>
-      <w:r>
-        <w:rPr>
-          <w:b/>
-          <w:bCs/>
-          <w:sz w:val="24"/>
-          <w:szCs w:val="24"/>
-          <w:lang w:val="es-EC"/>
-        </w:rPr>
-        <w:t xml:space="preserve">  </w:t>
-      </w:r>
-      <w:r>
-        <w:rPr>
-          <w:sz w:val="24"/>
-          <w:szCs w:val="24"/>
-          <w:lang w:val="es-EC"/>
-        </w:rPr>
-        <w:t>a optar el título de Ingeniero.</w:t>
-      </w:r>
-    </w:p>
-    <w:p>
-      <w:pPr>
-        <w:pStyle w:val="Standard"/>
-        <w:widowControl w:val="0"/>
-        <w:spacing w:line="240" w:lineRule="auto"/>
-        <w:ind w:left="730"/>
-        <w:jc w:val="both"/>
-        <w:rPr>
-          <w:sz w:val="24"/>
-          <w:szCs w:val="24"/>
-          <w:lang w:val="es-EC"/>
-        </w:rPr>
-      </w:pPr>
-    </w:p>
-    <w:p>
-      <w:pPr>
-        <w:pStyle w:val="Standard"/>
-        <w:widowControl w:val="0"/>
-        <w:spacing w:line="240" w:lineRule="auto"/>
-        <w:ind w:left="730"/>
-        <w:jc w:val="both"/>
-        <w:rPr>
-          <w:sz w:val="24"/>
-          <w:szCs w:val="24"/>
-          <w:lang w:val="es-EC"/>
-        </w:rPr>
-      </w:pPr>
-      <w:r>
-        <w:rPr>
-          <w:sz w:val="24"/>
-          <w:szCs w:val="24"/>
-          <w:lang w:val="es-EC"/>
-        </w:rPr>
-        <w:t>Me permito participarle que, en caso de incumplimiento del plazo señalado, esta Dirección retirará el proyecto y lo remitirá a otro docente, y se procederá a notificar de esta inobservancia a la autoridad inmediata superior. Considerar la carta compromiso, en</w:t>
-      </w:r>
-    </w:p>
-    <w:p>
-      <w:pPr>
-        <w:pStyle w:val="Standard"/>
-        <w:widowControl w:val="0"/>
-        <w:spacing w:line="240" w:lineRule="auto"/>
-        <w:ind w:left="730"/>
-        <w:jc w:val="both"/>
-        <w:rPr>
-          <w:sz w:val="24"/>
-          <w:szCs w:val="24"/>
-          <w:lang w:val="es-EC"/>
-        </w:rPr>
-      </w:pPr>
-      <w:r>
-        <w:rPr>
-          <w:sz w:val="24"/>
-          <w:szCs w:val="24"/>
-          <w:lang w:val="es-EC"/>
-        </w:rPr>
-        <w:t>caso de presentar instituciones privadas.</w:t>
-      </w:r>
-    </w:p>
-    <w:p>
-      <w:pPr>
-        <w:pStyle w:val="Standard"/>
-        <w:widowControl w:val="0"/>
-        <w:spacing w:line="240" w:lineRule="auto"/>
-        <w:ind w:left="730"/>
-        <w:jc w:val="both"/>
-        <w:rPr>
-          <w:sz w:val="24"/>
-          <w:szCs w:val="24"/>
-          <w:lang w:val="es-EC"/>
-        </w:rPr>
-      </w:pPr>
-    </w:p>
-    <w:p>
-      <w:pPr>
-        <w:pStyle w:val="Standard"/>
-        <w:widowControl w:val="0"/>
-        <w:spacing w:line="240" w:lineRule="auto"/>
-        <w:ind w:left="730"/>
-        <w:jc w:val="both"/>
-        <w:rPr>
-          <w:b/>
-          <w:bCs/>
-          <w:sz w:val="24"/>
-          <w:szCs w:val="24"/>
-          <w:lang w:val="es-EC"/>
-        </w:rPr>
-      </w:pPr>
-      <w:r>
-        <w:rPr>
-          <w:b/>
-          <w:bCs/>
-          <w:sz w:val="24"/>
-          <w:szCs w:val="24"/>
-          <w:lang w:val="es-EC"/>
-        </w:rPr>
-        <w:t xml:space="preserve">Nota: Verificar/indicar los formatos de la Carrera y </w:t>
-      </w:r>
-      <w:r>
-        <w:rPr>
-          <w:b/>
-          <w:bCs/>
-          <w:sz w:val="24"/>
-          <w:szCs w:val="24"/>
-          <w:u w:val="single"/>
-          <w:lang w:val="es-EC"/>
-        </w:rPr>
-        <w:t>Carta de Compromiso</w:t>
-      </w:r>
-      <w:r>
-        <w:rPr>
-          <w:b/>
-          <w:bCs/>
-          <w:sz w:val="24"/>
-          <w:szCs w:val="24"/>
-          <w:lang w:val="es-EC"/>
-        </w:rPr>
-        <w:t xml:space="preserve"> en caso de ser necesario.</w:t>
-      </w:r>
-    </w:p>
-    <w:p>
-      <w:pPr>
-        <w:pStyle w:val="Standard"/>
-        <w:widowControl w:val="0"/>
-        <w:spacing w:line="240" w:lineRule="auto"/>
-        <w:ind w:left="730"/>
-        <w:jc w:val="both"/>
-        <w:rPr>
-          <w:b/>
-          <w:bCs/>
-          <w:sz w:val="24"/>
-          <w:szCs w:val="24"/>
-          <w:lang w:val="es-EC"/>
-        </w:rPr>
-      </w:pPr>
-    </w:p>
-    <w:p>
-      <w:pPr>
-        <w:pStyle w:val="Standard"/>
-        <w:widowControl w:val="0"/>
-        <w:spacing w:line="240" w:lineRule="auto"/>
-        <w:ind w:left="730"/>
-        <w:jc w:val="both"/>
-        <w:rPr>
-          <w:b/>
-          <w:bCs/>
-          <w:sz w:val="24"/>
-          <w:szCs w:val="24"/>
-          <w:lang w:val="es-EC"/>
-        </w:rPr>
-      </w:pPr>
-    </w:p>
-    <w:p>
-      <w:pPr>
-        <w:pStyle w:val="Standard"/>
-        <w:widowControl w:val="0"/>
-        <w:spacing w:line="240" w:lineRule="auto"/>
-        <w:ind w:left="730"/>
-        <w:jc w:val="both"/>
-        <w:rPr>
-          <w:sz w:val="24"/>
-          <w:szCs w:val="24"/>
-          <w:lang w:val="es-EC"/>
-        </w:rPr>
-      </w:pPr>
-    </w:p>
-    <w:p>
-      <w:pPr>
-        <w:pStyle w:val="Standard"/>
-        <w:widowControl w:val="0"/>
-        <w:spacing w:line="240" w:lineRule="auto"/>
-        <w:ind w:left="730"/>
-        <w:jc w:val="both"/>
-        <w:rPr>
-          <w:sz w:val="24"/>
-          <w:szCs w:val="24"/>
-          <w:lang w:val="es-EC"/>
-        </w:rPr>
-      </w:pPr>
-    </w:p>
-    <w:p>
-      <w:pPr>
-        <w:pStyle w:val="Standard"/>
-        <w:widowControl w:val="0"/>
-        <w:spacing w:line="240" w:lineRule="auto"/>
-        <w:ind w:left="730"/>
-        <w:jc w:val="both"/>
-        <w:rPr>
-          <w:sz w:val="24"/>
-          <w:szCs w:val="24"/>
-          <w:lang w:val="es-EC"/>
-        </w:rPr>
-      </w:pPr>
-      <w:r>
-        <w:rPr>
-          <w:sz w:val="24"/>
-          <w:szCs w:val="24"/>
-          <w:lang w:val="es-EC"/>
-        </w:rPr>
-        <w:t>Atentamente,</w:t>
-      </w:r>
-    </w:p>
-    <w:p>
-      <w:pPr>
-        <w:pStyle w:val="Standard"/>
-        <w:widowControl w:val="0"/>
-        <w:spacing w:line="240" w:lineRule="auto"/>
-        <w:ind w:left="730"/>
-        <w:jc w:val="both"/>
-        <w:rPr>
-          <w:sz w:val="24"/>
-          <w:szCs w:val="24"/>
-          <w:lang w:val="es-EC"/>
-        </w:rPr>
-      </w:pPr>
-    </w:p>
-    <w:p>
-      <w:pPr>
-        <w:pStyle w:val="Standard"/>
-        <w:keepLines/>
-        <w:widowControl w:val="0"/>
-        <w:spacing w:line="240" w:lineRule="auto"/>
-        <w:ind w:left="730"/>
-        <w:rPr>
-          <w:sz w:val="24"/>
-          <w:szCs w:val="24"/>
-          <w:lang w:val="es-EC"/>
-        </w:rPr>
-      </w:pPr>
-    </w:p>
-    <w:p>
-      <w:pPr>
-        <w:pStyle w:val="Standard"/>
-        <w:keepLines/>
-        <w:widowControl w:val="0"/>
-        <w:spacing w:line="240" w:lineRule="auto"/>
-        <w:ind w:left="730"/>
-        <w:rPr>
-          <w:sz w:val="24"/>
-          <w:szCs w:val="24"/>
-          <w:lang w:val="es-EC"/>
-        </w:rPr>
-      </w:pPr>
-    </w:p>
-    <w:p>
-      <w:pPr>
-        <w:pStyle w:val="Standard"/>
-        <w:keepLines/>
-        <w:widowControl w:val="0"/>
-        <w:spacing w:line="240" w:lineRule="auto"/>
-        <w:ind w:left="730"/>
-        <w:rPr>
-          <w:sz w:val="24"/>
-          <w:szCs w:val="24"/>
-          <w:lang w:val="es-EC"/>
-        </w:rPr>
-      </w:pPr>
-    </w:p>
-    <w:p>
-      <w:pPr>
-        <w:pStyle w:val="Standard"/>
-        <w:widowControl w:val="0"/>
-        <w:spacing w:line="240" w:lineRule="auto"/>
-        <w:ind w:left="730"/>
-        <w:rPr>
-          <w:sz w:val="24"/>
-          <w:szCs w:val="24"/>
-          <w:lang w:val="es-EC"/>
-        </w:rPr>
-      </w:pPr>
-    </w:p>
-    <w:p>
-      <w:pPr>
-        <w:pStyle w:val="Standard"/>
-        <w:widowControl w:val="0"/>
-        <w:spacing w:line="240" w:lineRule="auto"/>
-        <w:ind w:left="730"/>
-        <w:rPr>
-          <w:sz w:val="24"/>
-          <w:szCs w:val="24"/>
-          <w:lang w:val="es-EC"/>
-        </w:rPr>
-      </w:pPr>
-    </w:p>
-    <w:p>
-      <w:pPr>
-        <w:pStyle w:val="Standard"/>
-        <w:widowControl w:val="0"/>
-        <w:spacing w:line="240" w:lineRule="auto"/>
-        <w:rPr>
-          <w:sz w:val="24"/>
-          <w:szCs w:val="24"/>
-          <w:lang w:val="es-EC"/>
-        </w:rPr>
-      </w:pPr>
-    </w:p>
-    <w:p>
-      <w:pPr>
-        <w:pStyle w:val="Standard"/>
-        <w:keepLines/>
-        <w:widowControl w:val="0"/>
-        <w:spacing w:line="240" w:lineRule="auto"/>
-        <w:ind w:left="730"/>
-        <w:rPr>
-          <w:sz w:val="24"/>
-          <w:szCs w:val="24"/>
-          <w:lang w:val="es-EC"/>
-        </w:rPr>
-      </w:pPr>
-      <w:r>
-        <w:rPr>
-          <w:sz w:val="24"/>
-          <w:szCs w:val="24"/>
-          <w:lang w:val="es-EC"/>
-        </w:rPr>
-        <w:t xml:space="preserve">Ing. Pablo Fernando Ordoñez </w:t>
-      </w:r>
-      <w:proofErr w:type="spellStart"/>
-      <w:r>
-        <w:rPr>
-          <w:sz w:val="24"/>
-          <w:szCs w:val="24"/>
-          <w:lang w:val="es-EC"/>
-        </w:rPr>
-        <w:t>Ordoñez</w:t>
-      </w:r>
-      <w:proofErr w:type="spellEnd"/>
       <w:r>
         <w:rPr>
           <w:sz w:val="24"/>

</xml_diff>

<commit_message>
Cambios corregidos en envio de correo
</commit_message>
<xml_diff>
--- a/attachments/UNL_FEIRNNR_CISC_095_2022_M_pertinencia.docx
+++ b/attachments/UNL_FEIRNNR_CISC_095_2022_M_pertinencia.docx
@@ -7,7 +7,6 @@
         <w:pStyle w:val="Standard"/>
         <w:widowControl w:val="0"/>
         <w:spacing w:line="240" w:lineRule="auto"/>
-        <w:ind w:left="730"/>
         <w:jc w:val="right"/>
         <w:rPr>
           <w:b/>
@@ -27,7 +26,6 @@
         <w:pStyle w:val="Standard"/>
         <w:widowControl w:val="0"/>
         <w:spacing w:line="240" w:lineRule="auto"/>
-        <w:ind w:left="730"/>
         <w:jc w:val="right"/>
         <w:rPr>
           <w:sz w:val="24"/>
@@ -89,7 +87,6 @@
         <w:pStyle w:val="Standard"/>
         <w:widowControl w:val="0"/>
         <w:spacing w:line="240" w:lineRule="auto"/>
-        <w:ind w:left="730"/>
         <w:jc w:val="both"/>
         <w:rPr>
           <w:sz w:val="24"/>
@@ -105,27 +102,17 @@
           <w:szCs w:val="24"/>
           <w:lang w:val="es-EC"/>
         </w:rPr>
-        <w:t>DE:</w:t>
-      </w:r>
-      <w:r>
-        <w:rPr>
-          <w:b/>
-          <w:bCs/>
-          <w:sz w:val="24"/>
-          <w:szCs w:val="24"/>
-          <w:lang w:val="es-EC"/>
-        </w:rPr>
-        <w:tab/>
-      </w:r>
-      <w:r>
-        <w:rPr>
-          <w:b/>
-          <w:bCs/>
-          <w:sz w:val="24"/>
-          <w:szCs w:val="24"/>
-          <w:lang w:val="es-EC"/>
-        </w:rPr>
-        <w:tab/>
+        <w:t>DE</w:t>
+      </w:r>
+      <w:r>
+        <w:rPr>
+          <w:b/>
+          <w:bCs/>
+          <w:sz w:val="24"/>
+          <w:szCs w:val="24"/>
+          <w:lang w:val="es-EC"/>
+        </w:rPr>
+        <w:t xml:space="preserve">: </w:t>
       </w:r>
       <w:r>
         <w:rPr>
@@ -183,7 +170,6 @@
         <w:pStyle w:val="Standard"/>
         <w:widowControl w:val="0"/>
         <w:spacing w:line="240" w:lineRule="auto"/>
-        <w:ind w:left="730"/>
         <w:jc w:val="both"/>
       </w:pPr>
       <w:r>
@@ -204,17 +190,7 @@
           <w:szCs w:val="24"/>
           <w:lang w:val="es-EC"/>
         </w:rPr>
-        <w:tab/>
-      </w:r>
-      <w:r>
-        <w:rPr>
-          <w:b/>
-          <w:bCs/>
-          <w:sz w:val="24"/>
-          <w:szCs w:val="24"/>
-          <w:lang w:val="es-EC"/>
-        </w:rPr>
-        <w:t xml:space="preserve">    </w:t>
+        <w:t xml:space="preserve"> </w:t>
       </w:r>
       <w:r>
         <w:rPr>
@@ -282,7 +258,6 @@
         <w:pStyle w:val="Standard"/>
         <w:widowControl w:val="0"/>
         <w:spacing w:line="240" w:lineRule="auto"/>
-        <w:ind w:left="730"/>
         <w:jc w:val="both"/>
         <w:rPr>
           <w:sz w:val="24"/>
@@ -308,17 +283,7 @@
           <w:szCs w:val="24"/>
           <w:lang w:val="es-EC"/>
         </w:rPr>
-        <w:tab/>
-      </w:r>
-      <w:r>
-        <w:rPr>
-          <w:b/>
-          <w:bCs/>
-          <w:sz w:val="24"/>
-          <w:szCs w:val="24"/>
-          <w:lang w:val="es-EC"/>
-        </w:rPr>
-        <w:tab/>
+        <w:t xml:space="preserve"> </w:t>
       </w:r>
       <w:r>
         <w:rPr>
@@ -334,7 +299,6 @@
         <w:pStyle w:val="Standard"/>
         <w:widowControl w:val="0"/>
         <w:spacing w:line="240" w:lineRule="auto"/>
-        <w:ind w:left="730"/>
         <w:jc w:val="both"/>
         <w:rPr>
           <w:sz w:val="24"/>
@@ -360,17 +324,7 @@
           <w:szCs w:val="24"/>
           <w:lang w:val="es-EC"/>
         </w:rPr>
-        <w:tab/>
-      </w:r>
-      <w:r>
-        <w:rPr>
-          <w:b/>
-          <w:bCs/>
-          <w:sz w:val="24"/>
-          <w:szCs w:val="24"/>
-          <w:lang w:val="es-EC"/>
-        </w:rPr>
-        <w:t xml:space="preserve">    </w:t>
+        <w:t xml:space="preserve"> </w:t>
       </w:r>
       <w:r>
         <w:rPr>
@@ -386,7 +340,6 @@
         <w:pStyle w:val="Standard"/>
         <w:widowControl w:val="0"/>
         <w:spacing w:line="240" w:lineRule="auto"/>
-        <w:ind w:left="730"/>
         <w:jc w:val="both"/>
         <w:rPr>
           <w:sz w:val="24"/>
@@ -400,7 +353,6 @@
         <w:pStyle w:val="Standard"/>
         <w:widowControl w:val="0"/>
         <w:spacing w:line="240" w:lineRule="auto"/>
-        <w:ind w:left="730"/>
         <w:jc w:val="both"/>
         <w:rPr>
           <w:sz w:val="24"/>
@@ -414,7 +366,6 @@
         <w:pStyle w:val="Standard"/>
         <w:widowControl w:val="0"/>
         <w:spacing w:line="240" w:lineRule="auto"/>
-        <w:ind w:left="730"/>
         <w:jc w:val="both"/>
       </w:pPr>
       <w:r>
@@ -692,7 +643,6 @@
         <w:pStyle w:val="Standard"/>
         <w:widowControl w:val="0"/>
         <w:spacing w:line="240" w:lineRule="auto"/>
-        <w:ind w:left="730"/>
         <w:jc w:val="both"/>
         <w:rPr>
           <w:sz w:val="24"/>
@@ -706,7 +656,6 @@
         <w:pStyle w:val="Standard"/>
         <w:widowControl w:val="0"/>
         <w:spacing w:line="240" w:lineRule="auto"/>
-        <w:ind w:left="730"/>
         <w:jc w:val="both"/>
         <w:rPr>
           <w:sz w:val="24"/>
@@ -728,7 +677,6 @@
         <w:pStyle w:val="Standard"/>
         <w:widowControl w:val="0"/>
         <w:spacing w:line="240" w:lineRule="auto"/>
-        <w:ind w:left="730"/>
         <w:jc w:val="both"/>
         <w:rPr>
           <w:sz w:val="24"/>
@@ -750,7 +698,6 @@
         <w:pStyle w:val="Standard"/>
         <w:widowControl w:val="0"/>
         <w:spacing w:line="240" w:lineRule="auto"/>
-        <w:ind w:left="730"/>
         <w:jc w:val="both"/>
         <w:rPr>
           <w:sz w:val="24"/>
@@ -764,7 +711,6 @@
         <w:pStyle w:val="Standard"/>
         <w:widowControl w:val="0"/>
         <w:spacing w:line="240" w:lineRule="auto"/>
-        <w:ind w:left="730"/>
         <w:jc w:val="both"/>
         <w:rPr>
           <w:b/>
@@ -811,7 +757,6 @@
         <w:pStyle w:val="Standard"/>
         <w:widowControl w:val="0"/>
         <w:spacing w:line="240" w:lineRule="auto"/>
-        <w:ind w:left="730"/>
         <w:jc w:val="both"/>
         <w:rPr>
           <w:b/>
@@ -827,7 +772,6 @@
         <w:pStyle w:val="Standard"/>
         <w:widowControl w:val="0"/>
         <w:spacing w:line="240" w:lineRule="auto"/>
-        <w:ind w:left="730"/>
         <w:jc w:val="both"/>
         <w:rPr>
           <w:b/>
@@ -843,7 +787,6 @@
         <w:pStyle w:val="Standard"/>
         <w:widowControl w:val="0"/>
         <w:spacing w:line="240" w:lineRule="auto"/>
-        <w:ind w:left="730"/>
         <w:jc w:val="both"/>
         <w:rPr>
           <w:sz w:val="24"/>
@@ -857,7 +800,6 @@
         <w:pStyle w:val="Standard"/>
         <w:widowControl w:val="0"/>
         <w:spacing w:line="240" w:lineRule="auto"/>
-        <w:ind w:left="730"/>
         <w:jc w:val="both"/>
         <w:rPr>
           <w:sz w:val="24"/>
@@ -871,7 +813,6 @@
         <w:pStyle w:val="Standard"/>
         <w:widowControl w:val="0"/>
         <w:spacing w:line="240" w:lineRule="auto"/>
-        <w:ind w:left="730"/>
         <w:jc w:val="both"/>
         <w:rPr>
           <w:sz w:val="24"/>
@@ -893,7 +834,6 @@
         <w:pStyle w:val="Standard"/>
         <w:widowControl w:val="0"/>
         <w:spacing w:line="240" w:lineRule="auto"/>
-        <w:ind w:left="730"/>
         <w:jc w:val="both"/>
         <w:rPr>
           <w:sz w:val="24"/>
@@ -908,7 +848,6 @@
         <w:keepLines/>
         <w:widowControl w:val="0"/>
         <w:spacing w:line="240" w:lineRule="auto"/>
-        <w:ind w:left="730"/>
         <w:rPr>
           <w:sz w:val="24"/>
           <w:szCs w:val="24"/>
@@ -922,7 +861,6 @@
         <w:keepLines/>
         <w:widowControl w:val="0"/>
         <w:spacing w:line="240" w:lineRule="auto"/>
-        <w:ind w:left="730"/>
         <w:rPr>
           <w:sz w:val="24"/>
           <w:szCs w:val="24"/>
@@ -936,33 +874,30 @@
         <w:keepLines/>
         <w:widowControl w:val="0"/>
         <w:spacing w:line="240" w:lineRule="auto"/>
-        <w:ind w:left="730"/>
-        <w:rPr>
-          <w:sz w:val="24"/>
-          <w:szCs w:val="24"/>
-          <w:lang w:val="es-EC"/>
-        </w:rPr>
-      </w:pPr>
-    </w:p>
-    <w:p>
-      <w:pPr>
-        <w:pStyle w:val="Standard"/>
-        <w:widowControl w:val="0"/>
-        <w:spacing w:line="240" w:lineRule="auto"/>
-        <w:ind w:left="730"/>
-        <w:rPr>
-          <w:sz w:val="24"/>
-          <w:szCs w:val="24"/>
-          <w:lang w:val="es-EC"/>
-        </w:rPr>
-      </w:pPr>
-    </w:p>
-    <w:p>
-      <w:pPr>
-        <w:pStyle w:val="Standard"/>
-        <w:widowControl w:val="0"/>
-        <w:spacing w:line="240" w:lineRule="auto"/>
-        <w:ind w:left="730"/>
+        <w:rPr>
+          <w:sz w:val="24"/>
+          <w:szCs w:val="24"/>
+          <w:lang w:val="es-EC"/>
+        </w:rPr>
+      </w:pPr>
+    </w:p>
+    <w:p>
+      <w:pPr>
+        <w:pStyle w:val="Standard"/>
+        <w:widowControl w:val="0"/>
+        <w:spacing w:line="240" w:lineRule="auto"/>
+        <w:rPr>
+          <w:sz w:val="24"/>
+          <w:szCs w:val="24"/>
+          <w:lang w:val="es-EC"/>
+        </w:rPr>
+      </w:pPr>
+    </w:p>
+    <w:p>
+      <w:pPr>
+        <w:pStyle w:val="Standard"/>
+        <w:widowControl w:val="0"/>
+        <w:spacing w:line="240" w:lineRule="auto"/>
         <w:rPr>
           <w:sz w:val="24"/>
           <w:szCs w:val="24"/>
@@ -988,7 +923,6 @@
         <w:keepLines/>
         <w:widowControl w:val="0"/>
         <w:spacing w:line="240" w:lineRule="auto"/>
-        <w:ind w:left="730"/>
         <w:rPr>
           <w:sz w:val="24"/>
           <w:szCs w:val="24"/>
@@ -1076,7 +1010,6 @@
         <w:keepLines/>
         <w:widowControl w:val="0"/>
         <w:spacing w:line="240" w:lineRule="auto"/>
-        <w:ind w:left="730"/>
         <w:rPr>
           <w:b/>
           <w:bCs/>
@@ -1102,7 +1035,6 @@
         <w:keepLines/>
         <w:widowControl w:val="0"/>
         <w:spacing w:line="240" w:lineRule="auto"/>
-        <w:ind w:left="730"/>
         <w:rPr>
           <w:b/>
           <w:bCs/>
@@ -1138,7 +1070,6 @@
         <w:keepLines/>
         <w:widowControl w:val="0"/>
         <w:spacing w:line="240" w:lineRule="auto"/>
-        <w:ind w:left="730"/>
         <w:rPr>
           <w:sz w:val="24"/>
           <w:szCs w:val="24"/>
@@ -1169,33 +1100,30 @@
         <w:pStyle w:val="Standard"/>
         <w:widowControl w:val="0"/>
         <w:spacing w:line="240" w:lineRule="auto"/>
-        <w:ind w:left="730"/>
-        <w:rPr>
-          <w:sz w:val="24"/>
-          <w:szCs w:val="24"/>
-          <w:lang w:val="es-EC"/>
-        </w:rPr>
-      </w:pPr>
-    </w:p>
-    <w:p>
-      <w:pPr>
-        <w:pStyle w:val="Standard"/>
-        <w:widowControl w:val="0"/>
-        <w:spacing w:line="240" w:lineRule="auto"/>
-        <w:ind w:left="730"/>
-        <w:rPr>
-          <w:sz w:val="24"/>
-          <w:szCs w:val="24"/>
-          <w:lang w:val="es-EC"/>
-        </w:rPr>
-      </w:pPr>
-    </w:p>
-    <w:p>
-      <w:pPr>
-        <w:pStyle w:val="Standard"/>
-        <w:widowControl w:val="0"/>
-        <w:spacing w:line="240" w:lineRule="auto"/>
-        <w:ind w:left="730"/>
+        <w:rPr>
+          <w:sz w:val="24"/>
+          <w:szCs w:val="24"/>
+          <w:lang w:val="es-EC"/>
+        </w:rPr>
+      </w:pPr>
+    </w:p>
+    <w:p>
+      <w:pPr>
+        <w:pStyle w:val="Standard"/>
+        <w:widowControl w:val="0"/>
+        <w:spacing w:line="240" w:lineRule="auto"/>
+        <w:rPr>
+          <w:sz w:val="24"/>
+          <w:szCs w:val="24"/>
+          <w:lang w:val="es-EC"/>
+        </w:rPr>
+      </w:pPr>
+    </w:p>
+    <w:p>
+      <w:pPr>
+        <w:pStyle w:val="Standard"/>
+        <w:widowControl w:val="0"/>
+        <w:spacing w:line="240" w:lineRule="auto"/>
         <w:rPr>
           <w:sz w:val="16"/>
           <w:szCs w:val="16"/>
@@ -1206,9 +1134,10 @@
     <w:sectPr>
       <w:headerReference w:type="default" r:id="rId7"/>
       <w:pgSz w:w="11920" w:h="16838"/>
-      <w:pgMar w:top="722" w:right="694" w:bottom="1653" w:left="981" w:header="0" w:footer="720" w:gutter="0"/>
+      <w:pgMar w:top="1417" w:right="1701" w:bottom="1417" w:left="1701" w:header="0" w:footer="720" w:gutter="0"/>
       <w:pgNumType w:start="1"/>
       <w:cols w:space="720"/>
+      <w:docGrid w:linePitch="299"/>
     </w:sectPr>
   </w:body>
 </w:document>

</xml_diff>